<commit_message>
Update roso submission pdf to view multi-line and fix other parcel condition
</commit_message>
<xml_diff>
--- a/services/templates/pdf/submissions/roso-submission-template.docx
+++ b/services/templates/pdf/submissions/roso-submission-template.docx
@@ -1188,8 +1188,8 @@
         </w:tblCellMar>
       </w:tblPr>
       <w:tblGrid>
-        <w:gridCol w:w="3063"/>
-        <w:gridCol w:w="2552"/>
+        <w:gridCol w:w="3062"/>
+        <w:gridCol w:w="2553"/>
         <w:gridCol w:w="1639"/>
         <w:gridCol w:w="1819"/>
         <w:gridCol w:w="1818"/>
@@ -1198,7 +1198,7 @@
         <w:trPr/>
         <w:tc>
           <w:tcPr>
-            <w:tcW w:w="3063" w:type="dxa"/>
+            <w:tcW w:w="3062" w:type="dxa"/>
             <w:tcBorders/>
           </w:tcPr>
           <w:p>
@@ -1225,7 +1225,7 @@
         </w:tc>
         <w:tc>
           <w:tcPr>
-            <w:tcW w:w="2552" w:type="dxa"/>
+            <w:tcW w:w="2553" w:type="dxa"/>
             <w:tcBorders/>
           </w:tcPr>
           <w:p>
@@ -1336,7 +1336,7 @@
         <w:trPr/>
         <w:tc>
           <w:tcPr>
-            <w:tcW w:w="3063" w:type="dxa"/>
+            <w:tcW w:w="3062" w:type="dxa"/>
             <w:tcBorders/>
           </w:tcPr>
           <w:p>
@@ -1361,7 +1361,7 @@
         </w:tc>
         <w:tc>
           <w:tcPr>
-            <w:tcW w:w="2552" w:type="dxa"/>
+            <w:tcW w:w="2553" w:type="dxa"/>
             <w:tcBorders/>
           </w:tcPr>
           <w:p>
@@ -1464,7 +1464,7 @@
         <w:trPr/>
         <w:tc>
           <w:tcPr>
-            <w:tcW w:w="3063" w:type="dxa"/>
+            <w:tcW w:w="3062" w:type="dxa"/>
             <w:tcBorders/>
           </w:tcPr>
           <w:p>
@@ -1489,7 +1489,7 @@
         </w:tc>
         <w:tc>
           <w:tcPr>
-            <w:tcW w:w="2552" w:type="dxa"/>
+            <w:tcW w:w="2553" w:type="dxa"/>
             <w:tcBorders/>
           </w:tcPr>
           <w:p>
@@ -3089,7 +3089,73 @@
           <w:sz w:val="20"/>
           <w:szCs w:val="20"/>
         </w:rPr>
-        <w:t>{d.hasOtherParcelsInCommunity:ifEQ(true):showBegin}</w:t>
+        <w:t>{d.</w:t>
+      </w:r>
+      <w:r>
+        <w:rPr>
+          <w:rFonts w:ascii="BC Sans" w:hAnsi="BC Sans"/>
+          <w:b w:val="false"/>
+          <w:bCs w:val="false"/>
+          <w:color w:val="B85C00"/>
+          <w:sz w:val="20"/>
+          <w:szCs w:val="20"/>
+        </w:rPr>
+        <w:t>otherParcelsDescription:</w:t>
+      </w:r>
+      <w:r>
+        <w:rPr>
+          <w:rFonts w:ascii="BC Sans" w:hAnsi="BC Sans"/>
+          <w:b w:val="false"/>
+          <w:bCs w:val="false"/>
+          <w:color w:val="B85C00"/>
+          <w:sz w:val="20"/>
+          <w:szCs w:val="20"/>
+        </w:rPr>
+        <w:t>ifE</w:t>
+      </w:r>
+      <w:r>
+        <w:rPr>
+          <w:rFonts w:ascii="BC Sans" w:hAnsi="BC Sans"/>
+          <w:b w:val="false"/>
+          <w:bCs w:val="false"/>
+          <w:color w:val="B85C00"/>
+          <w:sz w:val="20"/>
+          <w:szCs w:val="20"/>
+        </w:rPr>
+        <w:t>M</w:t>
+      </w:r>
+      <w:r>
+        <w:rPr>
+          <w:rFonts w:ascii="BC Sans" w:hAnsi="BC Sans"/>
+          <w:b w:val="false"/>
+          <w:bCs w:val="false"/>
+          <w:color w:val="B85C00"/>
+          <w:sz w:val="20"/>
+          <w:szCs w:val="20"/>
+        </w:rPr>
+        <w:t>():</w:t>
+      </w:r>
+      <w:r>
+        <w:rPr>
+          <w:rFonts w:ascii="BC Sans" w:hAnsi="BC Sans"/>
+          <w:b w:val="false"/>
+          <w:bCs w:val="false"/>
+          <w:color w:val="B85C00"/>
+          <w:sz w:val="20"/>
+          <w:szCs w:val="20"/>
+        </w:rPr>
+        <w:t>hide</w:t>
+      </w:r>
+      <w:r>
+        <w:rPr>
+          <w:rFonts w:ascii="BC Sans" w:hAnsi="BC Sans"/>
+          <w:b w:val="false"/>
+          <w:bCs w:val="false"/>
+          <w:color w:val="B85C00"/>
+          <w:sz w:val="20"/>
+          <w:szCs w:val="20"/>
+        </w:rPr>
+        <w:t>Begin}</w:t>
       </w:r>
     </w:p>
     <w:tbl>
@@ -3161,7 +3227,100 @@
                 <w:sz w:val="20"/>
                 <w:szCs w:val="20"/>
               </w:rPr>
-              <w:t>{d.otherParcelsDescription:ifEM():show(.noData)}</w:t>
+              <w:t>{d.otherParcelsDescription:</w:t>
+            </w:r>
+            <w:r>
+              <w:rPr>
+                <w:rFonts w:ascii="BC Sans" w:hAnsi="BC Sans"/>
+                <w:sz w:val="20"/>
+                <w:szCs w:val="20"/>
+              </w:rPr>
+              <w:t>convCRLF:</w:t>
+            </w:r>
+            <w:r>
+              <w:rPr>
+                <w:rFonts w:ascii="BC Sans" w:hAnsi="BC Sans"/>
+                <w:sz w:val="20"/>
+                <w:szCs w:val="20"/>
+              </w:rPr>
+              <w:t xml:space="preserve">ifEM():show(.noData)} </w:t>
+            </w:r>
+            <w:r>
+              <w:rPr>
+                <w:rFonts w:ascii="BC Sans" w:hAnsi="BC Sans"/>
+                <w:b w:val="false"/>
+                <w:bCs w:val="false"/>
+                <w:color w:val="B85C00"/>
+                <w:sz w:val="20"/>
+                <w:szCs w:val="20"/>
+              </w:rPr>
+              <w:t>{d.</w:t>
+            </w:r>
+            <w:r>
+              <w:rPr>
+                <w:rFonts w:ascii="BC Sans" w:hAnsi="BC Sans"/>
+                <w:b w:val="false"/>
+                <w:bCs w:val="false"/>
+                <w:color w:val="B85C00"/>
+                <w:sz w:val="20"/>
+                <w:szCs w:val="20"/>
+              </w:rPr>
+              <w:t>otherParcelsDescription:</w:t>
+            </w:r>
+            <w:r>
+              <w:rPr>
+                <w:rFonts w:ascii="BC Sans" w:hAnsi="BC Sans"/>
+                <w:b w:val="false"/>
+                <w:bCs w:val="false"/>
+                <w:color w:val="B85C00"/>
+                <w:sz w:val="20"/>
+                <w:szCs w:val="20"/>
+              </w:rPr>
+              <w:t>ifE</w:t>
+            </w:r>
+            <w:r>
+              <w:rPr>
+                <w:rFonts w:ascii="BC Sans" w:hAnsi="BC Sans"/>
+                <w:b w:val="false"/>
+                <w:bCs w:val="false"/>
+                <w:color w:val="B85C00"/>
+                <w:sz w:val="20"/>
+                <w:szCs w:val="20"/>
+              </w:rPr>
+              <w:t>M</w:t>
+            </w:r>
+            <w:r>
+              <w:rPr>
+                <w:rFonts w:ascii="BC Sans" w:hAnsi="BC Sans"/>
+                <w:b w:val="false"/>
+                <w:bCs w:val="false"/>
+                <w:color w:val="B85C00"/>
+                <w:sz w:val="20"/>
+                <w:szCs w:val="20"/>
+              </w:rPr>
+              <w:t>():</w:t>
+            </w:r>
+            <w:r>
+              <w:rPr>
+                <w:rFonts w:ascii="BC Sans" w:hAnsi="BC Sans"/>
+                <w:b w:val="false"/>
+                <w:bCs w:val="false"/>
+                <w:color w:val="B85C00"/>
+                <w:sz w:val="20"/>
+                <w:szCs w:val="20"/>
+              </w:rPr>
+              <w:t>hideEnd</w:t>
+            </w:r>
+            <w:r>
+              <w:rPr>
+                <w:rFonts w:ascii="BC Sans" w:hAnsi="BC Sans"/>
+                <w:b w:val="false"/>
+                <w:bCs w:val="false"/>
+                <w:color w:val="B85C00"/>
+                <w:sz w:val="20"/>
+                <w:szCs w:val="20"/>
+              </w:rPr>
+              <w:t>}</w:t>
             </w:r>
           </w:p>
         </w:tc>
@@ -3182,17 +3341,6 @@
           <w:szCs w:val="28"/>
         </w:rPr>
       </w:pPr>
-      <w:r>
-        <w:rPr>
-          <w:rFonts w:ascii="BC Sans" w:hAnsi="BC Sans"/>
-          <w:b/>
-          <w:bCs/>
-          <w:color w:val="B85C00"/>
-          <w:sz w:val="28"/>
-          <w:szCs w:val="28"/>
-        </w:rPr>
-        <w:t xml:space="preserve">{d.hasOtherParcelsInCommunity:ifEQ(true):showEnd} </w:t>
-      </w:r>
       <w:r>
         <w:rPr>
           <w:rFonts w:ascii="BC Sans" w:hAnsi="BC Sans"/>
@@ -3933,7 +4081,23 @@
                 <w:sz w:val="20"/>
                 <w:szCs w:val="20"/>
               </w:rPr>
-              <w:t>{d.parcelsAgricultureDescription:ifEM():show(.noData)}</w:t>
+              <w:t>{d.parcelsAgricultureDescription:</w:t>
+            </w:r>
+            <w:r>
+              <w:rPr>
+                <w:rFonts w:ascii="BC Sans" w:hAnsi="BC Sans"/>
+                <w:sz w:val="20"/>
+                <w:szCs w:val="20"/>
+              </w:rPr>
+              <w:t>convCRLF:</w:t>
+            </w:r>
+            <w:r>
+              <w:rPr>
+                <w:rFonts w:ascii="BC Sans" w:hAnsi="BC Sans"/>
+                <w:sz w:val="20"/>
+                <w:szCs w:val="20"/>
+              </w:rPr>
+              <w:t>ifEM():show(.noData)}</w:t>
             </w:r>
           </w:p>
         </w:tc>
@@ -3990,7 +4154,23 @@
                 <w:sz w:val="20"/>
                 <w:szCs w:val="20"/>
               </w:rPr>
-              <w:t>{d.parcelsAgricultureImprovementDescription:ifEM():show(.noData)}</w:t>
+              <w:t>{d.parcelsAgricultureImprovementDescription:</w:t>
+            </w:r>
+            <w:r>
+              <w:rPr>
+                <w:rFonts w:ascii="BC Sans" w:hAnsi="BC Sans"/>
+                <w:sz w:val="20"/>
+                <w:szCs w:val="20"/>
+              </w:rPr>
+              <w:t>convCRLF:</w:t>
+            </w:r>
+            <w:r>
+              <w:rPr>
+                <w:rFonts w:ascii="BC Sans" w:hAnsi="BC Sans"/>
+                <w:sz w:val="20"/>
+                <w:szCs w:val="20"/>
+              </w:rPr>
+              <w:t>ifEM():show(.noData)}</w:t>
             </w:r>
           </w:p>
         </w:tc>
@@ -4047,7 +4227,23 @@
                 <w:sz w:val="20"/>
                 <w:szCs w:val="20"/>
               </w:rPr>
-              <w:t>{d.parcelsNonAgricultureUseDescription:ifEM():show(.noData)}</w:t>
+              <w:t>{d.parcelsNonAgricultureUseDescription:</w:t>
+            </w:r>
+            <w:r>
+              <w:rPr>
+                <w:rFonts w:ascii="BC Sans" w:hAnsi="BC Sans"/>
+                <w:sz w:val="20"/>
+                <w:szCs w:val="20"/>
+              </w:rPr>
+              <w:t>convCRLF:</w:t>
+            </w:r>
+            <w:r>
+              <w:rPr>
+                <w:rFonts w:ascii="BC Sans" w:hAnsi="BC Sans"/>
+                <w:sz w:val="20"/>
+                <w:szCs w:val="20"/>
+              </w:rPr>
+              <w:t>ifEM():show(.noData)}</w:t>
             </w:r>
           </w:p>
         </w:tc>
@@ -4604,6 +4800,7 @@
                 <w:b/>
                 <w:bCs/>
                 <w:i w:val="false"/>
+                <w:i w:val="false"/>
                 <w:iCs w:val="false"/>
                 <w:sz w:val="20"/>
                 <w:szCs w:val="20"/>
@@ -4642,6 +4839,7 @@
                 <w:b/>
                 <w:bCs/>
                 <w:i w:val="false"/>
+                <w:i w:val="false"/>
                 <w:iCs w:val="false"/>
                 <w:sz w:val="20"/>
                 <w:szCs w:val="20"/>
@@ -4768,6 +4966,7 @@
                 <w:b/>
                 <w:bCs/>
                 <w:i w:val="false"/>
+                <w:i w:val="false"/>
                 <w:iCs w:val="false"/>
                 <w:sz w:val="20"/>
                 <w:szCs w:val="20"/>
@@ -4797,13 +4996,129 @@
                 <w:sz w:val="20"/>
                 <w:szCs w:val="20"/>
               </w:rPr>
-              <w:t>{d.</w:t>
-            </w:r>
-            <w:r>
+              <w:t>{d.soilFollowUpIDs:ifEM():hideEnd}</w:t>
+            </w:r>
+          </w:p>
+        </w:tc>
+      </w:tr>
+      <w:tr>
+        <w:trPr/>
+        <w:tc>
+          <w:tcPr>
+            <w:tcW w:w="3636" w:type="dxa"/>
+            <w:tcBorders/>
+          </w:tcPr>
+          <w:p>
+            <w:pPr>
+              <w:pStyle w:val="TableContents"/>
+              <w:widowControl w:val="false"/>
+              <w:spacing w:lineRule="auto" w:line="276"/>
               <w:rPr>
                 <w:rFonts w:ascii="BC Sans" w:hAnsi="BC Sans"/>
                 <w:b w:val="false"/>
                 <w:bCs w:val="false"/>
+                <w:i w:val="false"/>
+                <w:i w:val="false"/>
+                <w:iCs w:val="false"/>
+                <w:sz w:val="20"/>
+                <w:szCs w:val="20"/>
+              </w:rPr>
+            </w:pPr>
+            <w:r>
+              <w:rPr>
+                <w:rFonts w:ascii="BC Sans" w:hAnsi="BC Sans"/>
+                <w:b/>
+                <w:bCs/>
+                <w:iCs w:val="false"/>
+                <w:sz w:val="20"/>
+                <w:szCs w:val="20"/>
+              </w:rPr>
+              <w:t>What is the purpose of the proposal?</w:t>
+            </w:r>
+          </w:p>
+        </w:tc>
+        <w:tc>
+          <w:tcPr>
+            <w:tcW w:w="7254" w:type="dxa"/>
+            <w:tcBorders/>
+          </w:tcPr>
+          <w:p>
+            <w:pPr>
+              <w:pStyle w:val="TableContents"/>
+              <w:widowControl w:val="false"/>
+              <w:spacing w:lineRule="auto" w:line="276"/>
+              <w:rPr>
+                <w:rFonts w:ascii="BC Sans" w:hAnsi="BC Sans"/>
+                <w:b w:val="false"/>
+                <w:bCs w:val="false"/>
+                <w:i w:val="false"/>
+                <w:i w:val="false"/>
+                <w:iCs w:val="false"/>
+                <w:sz w:val="20"/>
+                <w:szCs w:val="20"/>
+              </w:rPr>
+            </w:pPr>
+            <w:r>
+              <w:rPr>
+                <w:rFonts w:ascii="BC Sans" w:hAnsi="BC Sans"/>
+                <w:bCs w:val="false"/>
+                <w:iCs w:val="false"/>
+                <w:sz w:val="20"/>
+                <w:szCs w:val="20"/>
+              </w:rPr>
+              <w:t>{d.purpose:</w:t>
+            </w:r>
+            <w:r>
+              <w:rPr>
+                <w:rFonts w:ascii="BC Sans" w:hAnsi="BC Sans"/>
+                <w:bCs w:val="false"/>
+                <w:iCs w:val="false"/>
+                <w:sz w:val="20"/>
+                <w:szCs w:val="20"/>
+              </w:rPr>
+              <w:t>convCRLF:</w:t>
+            </w:r>
+            <w:r>
+              <w:rPr>
+                <w:rFonts w:ascii="BC Sans" w:hAnsi="BC Sans"/>
+                <w:bCs w:val="false"/>
+                <w:iCs w:val="false"/>
+                <w:sz w:val="20"/>
+                <w:szCs w:val="20"/>
+              </w:rPr>
+              <w:t>ifEM():show(.noData)}</w:t>
+            </w:r>
+          </w:p>
+        </w:tc>
+      </w:tr>
+      <w:tr>
+        <w:trPr/>
+        <w:tc>
+          <w:tcPr>
+            <w:tcW w:w="3636" w:type="dxa"/>
+            <w:tcBorders/>
+          </w:tcPr>
+          <w:p>
+            <w:pPr>
+              <w:pStyle w:val="TableContents"/>
+              <w:widowControl w:val="false"/>
+              <w:spacing w:lineRule="auto" w:line="276"/>
+              <w:rPr>
+                <w:rFonts w:ascii="BC Sans" w:hAnsi="BC Sans"/>
+                <w:b w:val="false"/>
+                <w:bCs w:val="false"/>
+                <w:i w:val="false"/>
+                <w:i w:val="false"/>
+                <w:iCs w:val="false"/>
+                <w:sz w:val="20"/>
+                <w:szCs w:val="20"/>
+              </w:rPr>
+            </w:pPr>
+            <w:r>
+              <w:rPr>
+                <w:rFonts w:ascii="BC Sans" w:hAnsi="BC Sans"/>
+                <w:b/>
+                <w:bCs/>
                 <w:i w:val="false"/>
                 <w:iCs w:val="false"/>
                 <w:caps w:val="false"/>
@@ -4813,236 +5128,40 @@
                 <w:sz w:val="20"/>
                 <w:szCs w:val="20"/>
               </w:rPr>
-              <w:t>soilFollowUpIDs</w:t>
-            </w:r>
-            <w:r>
+              <w:t>Removal of Soil Project Duration</w:t>
+            </w:r>
+          </w:p>
+        </w:tc>
+        <w:tc>
+          <w:tcPr>
+            <w:tcW w:w="7254" w:type="dxa"/>
+            <w:tcBorders/>
+          </w:tcPr>
+          <w:p>
+            <w:pPr>
+              <w:pStyle w:val="TableContents"/>
+              <w:widowControl w:val="false"/>
+              <w:spacing w:lineRule="auto" w:line="276"/>
               <w:rPr>
                 <w:rFonts w:ascii="BC Sans" w:hAnsi="BC Sans"/>
                 <w:b w:val="false"/>
                 <w:bCs w:val="false"/>
                 <w:i w:val="false"/>
-                <w:iCs w:val="false"/>
-                <w:caps w:val="false"/>
-                <w:smallCaps w:val="false"/>
-                <w:color w:val="000000"/>
-                <w:spacing w:val="0"/>
-                <w:sz w:val="20"/>
-                <w:szCs w:val="20"/>
-              </w:rPr>
-              <w:t>:ifEM():</w:t>
-            </w:r>
-            <w:r>
-              <w:rPr>
-                <w:rFonts w:ascii="BC Sans" w:hAnsi="BC Sans"/>
-                <w:b w:val="false"/>
-                <w:bCs w:val="false"/>
                 <w:i w:val="false"/>
                 <w:iCs w:val="false"/>
-                <w:caps w:val="false"/>
-                <w:smallCaps w:val="false"/>
-                <w:color w:val="000000"/>
-                <w:spacing w:val="0"/>
-                <w:sz w:val="20"/>
-                <w:szCs w:val="20"/>
-              </w:rPr>
-              <w:t>hideEnd</w:t>
-            </w:r>
-            <w:r>
-              <w:rPr>
-                <w:rFonts w:ascii="BC Sans" w:hAnsi="BC Sans"/>
-                <w:b w:val="false"/>
-                <w:bCs w:val="false"/>
-                <w:i w:val="false"/>
-                <w:iCs w:val="false"/>
-                <w:caps w:val="false"/>
-                <w:smallCaps w:val="false"/>
-                <w:color w:val="000000"/>
-                <w:spacing w:val="0"/>
-                <w:sz w:val="20"/>
-                <w:szCs w:val="20"/>
-              </w:rPr>
-              <w:t>}</w:t>
-            </w:r>
-          </w:p>
-        </w:tc>
-      </w:tr>
-      <w:tr>
-        <w:trPr/>
-        <w:tc>
-          <w:tcPr>
-            <w:tcW w:w="3636" w:type="dxa"/>
-            <w:tcBorders/>
-          </w:tcPr>
-          <w:p>
-            <w:pPr>
-              <w:pStyle w:val="TableContents"/>
-              <w:widowControl w:val="false"/>
-              <w:spacing w:lineRule="auto" w:line="276"/>
-              <w:rPr>
-                <w:rFonts w:ascii="BC Sans" w:hAnsi="BC Sans"/>
-                <w:b w:val="false"/>
-                <w:bCs w:val="false"/>
-                <w:i w:val="false"/>
-                <w:iCs w:val="false"/>
-                <w:sz w:val="20"/>
-                <w:szCs w:val="20"/>
-              </w:rPr>
-            </w:pPr>
-            <w:r>
-              <w:rPr>
-                <w:rFonts w:ascii="BC Sans" w:hAnsi="BC Sans"/>
-                <w:b/>
-                <w:bCs/>
-                <w:iCs w:val="false"/>
-                <w:sz w:val="20"/>
-                <w:szCs w:val="20"/>
-              </w:rPr>
-              <w:t>What is the purpose of the proposal?</w:t>
-            </w:r>
-          </w:p>
-        </w:tc>
-        <w:tc>
-          <w:tcPr>
-            <w:tcW w:w="7254" w:type="dxa"/>
-            <w:tcBorders/>
-          </w:tcPr>
-          <w:p>
-            <w:pPr>
-              <w:pStyle w:val="TableContents"/>
-              <w:widowControl w:val="false"/>
-              <w:spacing w:lineRule="auto" w:line="276"/>
-              <w:rPr>
-                <w:rFonts w:ascii="BC Sans" w:hAnsi="BC Sans"/>
-                <w:b w:val="false"/>
-                <w:bCs w:val="false"/>
-                <w:i w:val="false"/>
-                <w:iCs w:val="false"/>
-                <w:sz w:val="20"/>
-                <w:szCs w:val="20"/>
-              </w:rPr>
-            </w:pPr>
-            <w:r>
-              <w:rPr>
-                <w:rFonts w:ascii="BC Sans" w:hAnsi="BC Sans"/>
-                <w:bCs w:val="false"/>
-                <w:iCs w:val="false"/>
-                <w:sz w:val="20"/>
-                <w:szCs w:val="20"/>
-              </w:rPr>
-              <w:t>{d.</w:t>
-            </w:r>
-            <w:r>
-              <w:rPr>
-                <w:rFonts w:ascii="BC Sans" w:hAnsi="BC Sans"/>
-                <w:bCs w:val="false"/>
-                <w:iCs w:val="false"/>
-                <w:sz w:val="20"/>
-                <w:szCs w:val="20"/>
-              </w:rPr>
-              <w:t>purpose</w:t>
-            </w:r>
-            <w:r>
-              <w:rPr>
-                <w:rFonts w:ascii="BC Sans" w:hAnsi="BC Sans"/>
-                <w:bCs w:val="false"/>
-                <w:iCs w:val="false"/>
-                <w:sz w:val="20"/>
-                <w:szCs w:val="20"/>
-              </w:rPr>
-              <w:t>:ifEM():show(.noData)}</w:t>
-            </w:r>
-          </w:p>
-        </w:tc>
-      </w:tr>
-      <w:tr>
-        <w:trPr/>
-        <w:tc>
-          <w:tcPr>
-            <w:tcW w:w="3636" w:type="dxa"/>
-            <w:tcBorders/>
-          </w:tcPr>
-          <w:p>
-            <w:pPr>
-              <w:pStyle w:val="TableContents"/>
-              <w:widowControl w:val="false"/>
-              <w:spacing w:lineRule="auto" w:line="276"/>
-              <w:rPr>
-                <w:rFonts w:ascii="BC Sans" w:hAnsi="BC Sans"/>
-                <w:b w:val="false"/>
-                <w:bCs w:val="false"/>
-                <w:i w:val="false"/>
-                <w:iCs w:val="false"/>
-                <w:sz w:val="20"/>
-                <w:szCs w:val="20"/>
-              </w:rPr>
-            </w:pPr>
-            <w:r>
-              <w:rPr>
-                <w:rFonts w:ascii="BC Sans" w:hAnsi="BC Sans"/>
-                <w:b/>
-                <w:bCs/>
-                <w:i w:val="false"/>
-                <w:iCs w:val="false"/>
-                <w:caps w:val="false"/>
-                <w:smallCaps w:val="false"/>
-                <w:color w:val="000000"/>
-                <w:spacing w:val="0"/>
-                <w:sz w:val="20"/>
-                <w:szCs w:val="20"/>
-              </w:rPr>
-              <w:t>Removal of Soil Project Duration</w:t>
-            </w:r>
-          </w:p>
-        </w:tc>
-        <w:tc>
-          <w:tcPr>
-            <w:tcW w:w="7254" w:type="dxa"/>
-            <w:tcBorders/>
-          </w:tcPr>
-          <w:p>
-            <w:pPr>
-              <w:pStyle w:val="TableContents"/>
-              <w:widowControl w:val="false"/>
-              <w:spacing w:lineRule="auto" w:line="276"/>
-              <w:rPr>
-                <w:rFonts w:ascii="BC Sans" w:hAnsi="BC Sans"/>
-                <w:b w:val="false"/>
-                <w:bCs w:val="false"/>
-                <w:i w:val="false"/>
-                <w:iCs w:val="false"/>
-                <w:sz w:val="20"/>
-                <w:szCs w:val="20"/>
-              </w:rPr>
-            </w:pPr>
-            <w:r>
-              <w:rPr>
-                <w:rFonts w:ascii="BC Sans" w:hAnsi="BC Sans"/>
-                <w:bCs w:val="false"/>
-                <w:iCs w:val="false"/>
-                <w:sz w:val="20"/>
-                <w:szCs w:val="20"/>
-              </w:rPr>
-              <w:t>{d.</w:t>
-            </w:r>
-            <w:r>
-              <w:rPr>
-                <w:rFonts w:ascii="BC Sans" w:hAnsi="BC Sans"/>
-                <w:bCs w:val="false"/>
-                <w:iCs w:val="false"/>
-                <w:sz w:val="20"/>
-                <w:szCs w:val="20"/>
-              </w:rPr>
-              <w:t>soilProjectDuration</w:t>
-            </w:r>
-            <w:r>
-              <w:rPr>
-                <w:rFonts w:ascii="BC Sans" w:hAnsi="BC Sans"/>
-                <w:bCs w:val="false"/>
-                <w:iCs w:val="false"/>
-                <w:sz w:val="20"/>
-                <w:szCs w:val="20"/>
-              </w:rPr>
-              <w:t>:ifEM():show(.noData)}</w:t>
+                <w:sz w:val="20"/>
+                <w:szCs w:val="20"/>
+              </w:rPr>
+            </w:pPr>
+            <w:r>
+              <w:rPr>
+                <w:rFonts w:ascii="BC Sans" w:hAnsi="BC Sans"/>
+                <w:bCs w:val="false"/>
+                <w:iCs w:val="false"/>
+                <w:sz w:val="20"/>
+                <w:szCs w:val="20"/>
+              </w:rPr>
+              <w:t>{d.soilProjectDuration:ifEM():show(.noData)}</w:t>
             </w:r>
           </w:p>
         </w:tc>
@@ -5094,9 +5213,9 @@
             </w:pPr>
             <w:r>
               <w:rPr>
-                <w:bCs w:val="false"/>
-                <w:iCs w:val="false"/>
-                <w:szCs w:val="24"/>
+                <w:rFonts w:ascii="BC Sans" w:hAnsi="BC Sans"/>
+                <w:sz w:val="20"/>
+                <w:szCs w:val="20"/>
               </w:rPr>
             </w:r>
           </w:p>
@@ -5114,6 +5233,7 @@
               <w:rPr>
                 <w:b/>
                 <w:bCs w:val="false"/>
+                <w:i w:val="false"/>
                 <w:i w:val="false"/>
                 <w:iCs w:val="false"/>
                 <w:sz w:val="24"/>
@@ -5151,6 +5271,7 @@
                 <w:b/>
                 <w:bCs w:val="false"/>
                 <w:i w:val="false"/>
+                <w:i w:val="false"/>
                 <w:iCs w:val="false"/>
                 <w:sz w:val="20"/>
                 <w:szCs w:val="24"/>
@@ -5193,47 +5314,7 @@
                 <w:sz w:val="20"/>
                 <w:szCs w:val="20"/>
               </w:rPr>
-              <w:t>{d.</w:t>
-            </w:r>
-            <w:r>
-              <w:rPr>
-                <w:rFonts w:ascii="BC Sans" w:hAnsi="BC Sans"/>
-                <w:bCs w:val="false"/>
-                <w:iCs w:val="false"/>
-                <w:sz w:val="20"/>
-                <w:szCs w:val="20"/>
-              </w:rPr>
-              <w:t>soilToRemoveVolume</w:t>
-            </w:r>
-            <w:r>
-              <w:rPr>
-                <w:rFonts w:ascii="BC Sans" w:hAnsi="BC Sans"/>
-                <w:bCs w:val="false"/>
-                <w:iCs w:val="false"/>
-                <w:sz w:val="20"/>
-                <w:szCs w:val="20"/>
-              </w:rPr>
-              <w:t>:ifEM():show(.noData)} {d.</w:t>
-            </w:r>
-            <w:r>
-              <w:rPr>
-                <w:rFonts w:ascii="BC Sans" w:hAnsi="BC Sans"/>
-                <w:bCs w:val="false"/>
-                <w:iCs w:val="false"/>
-                <w:sz w:val="20"/>
-                <w:szCs w:val="20"/>
-              </w:rPr>
-              <w:t>soilToRemoveVolume</w:t>
-            </w:r>
-            <w:r>
-              <w:rPr>
-                <w:rFonts w:ascii="BC Sans" w:hAnsi="BC Sans"/>
-                <w:bCs w:val="false"/>
-                <w:iCs w:val="false"/>
-                <w:sz w:val="20"/>
-                <w:szCs w:val="20"/>
-              </w:rPr>
-              <w:t>:ifEM():hideBegin}m</w:t>
+              <w:t>{d.soilToRemoveVolume:ifEM():show(.noData)} {d.soilToRemoveVolume:ifEM():hideBegin}m</w:t>
             </w:r>
             <w:r>
               <w:rPr>
@@ -5257,33 +5338,7 @@
                 <w:szCs w:val="20"/>
                 <w:vertAlign w:val="baseline"/>
               </w:rPr>
-              <w:t>{d.</w:t>
-            </w:r>
-            <w:r>
-              <w:rPr>
-                <w:rFonts w:ascii="BC Sans" w:hAnsi="BC Sans"/>
-                <w:bCs w:val="false"/>
-                <w:iCs w:val="false"/>
-                <w:position w:val="0"/>
-                <w:sz w:val="20"/>
-                <w:sz w:val="20"/>
-                <w:szCs w:val="20"/>
-                <w:vertAlign w:val="baseline"/>
-              </w:rPr>
-              <w:t>soilToRemoveVolume</w:t>
-            </w:r>
-            <w:r>
-              <w:rPr>
-                <w:rFonts w:ascii="BC Sans" w:hAnsi="BC Sans"/>
-                <w:bCs w:val="false"/>
-                <w:iCs w:val="false"/>
-                <w:position w:val="0"/>
-                <w:sz w:val="20"/>
-                <w:sz w:val="20"/>
-                <w:szCs w:val="20"/>
-                <w:vertAlign w:val="baseline"/>
-              </w:rPr>
-              <w:t>:ifNEM():hideEnd}</w:t>
+              <w:t>{d.soilToRemoveVolume:ifNEM():hideEnd}</w:t>
             </w:r>
           </w:p>
         </w:tc>
@@ -5305,6 +5360,7 @@
                 <w:b/>
                 <w:bCs w:val="false"/>
                 <w:i w:val="false"/>
+                <w:i w:val="false"/>
                 <w:iCs w:val="false"/>
                 <w:sz w:val="20"/>
                 <w:szCs w:val="24"/>
@@ -5347,47 +5403,7 @@
                 <w:sz w:val="20"/>
                 <w:szCs w:val="20"/>
               </w:rPr>
-              <w:t>{d.soilToRemove</w:t>
-            </w:r>
-            <w:r>
-              <w:rPr>
-                <w:rFonts w:ascii="BC Sans" w:hAnsi="BC Sans"/>
-                <w:bCs w:val="false"/>
-                <w:iCs w:val="false"/>
-                <w:sz w:val="20"/>
-                <w:szCs w:val="20"/>
-              </w:rPr>
-              <w:t>Area</w:t>
-            </w:r>
-            <w:r>
-              <w:rPr>
-                <w:rFonts w:ascii="BC Sans" w:hAnsi="BC Sans"/>
-                <w:bCs w:val="false"/>
-                <w:iCs w:val="false"/>
-                <w:sz w:val="20"/>
-                <w:szCs w:val="20"/>
-              </w:rPr>
-              <w:t>:ifEM():show(.noData)} {d.</w:t>
-            </w:r>
-            <w:r>
-              <w:rPr>
-                <w:rFonts w:ascii="BC Sans" w:hAnsi="BC Sans"/>
-                <w:bCs w:val="false"/>
-                <w:iCs w:val="false"/>
-                <w:sz w:val="20"/>
-                <w:szCs w:val="20"/>
-              </w:rPr>
-              <w:t>soilToRemoveArea</w:t>
-            </w:r>
-            <w:r>
-              <w:rPr>
-                <w:rFonts w:ascii="BC Sans" w:hAnsi="BC Sans"/>
-                <w:bCs w:val="false"/>
-                <w:iCs w:val="false"/>
-                <w:sz w:val="20"/>
-                <w:szCs w:val="20"/>
-              </w:rPr>
-              <w:t>:ifEM():hideBegin}m</w:t>
+              <w:t>{d.soilToRemoveArea:ifEM():show(.noData)} {d.soilToRemoveArea:ifEM():hideBegin}m</w:t>
             </w:r>
             <w:r>
               <w:rPr>
@@ -5411,33 +5427,7 @@
                 <w:szCs w:val="20"/>
                 <w:vertAlign w:val="baseline"/>
               </w:rPr>
-              <w:t>{d.</w:t>
-            </w:r>
-            <w:r>
-              <w:rPr>
-                <w:rFonts w:ascii="BC Sans" w:hAnsi="BC Sans"/>
-                <w:bCs w:val="false"/>
-                <w:iCs w:val="false"/>
-                <w:position w:val="0"/>
-                <w:sz w:val="20"/>
-                <w:sz w:val="20"/>
-                <w:szCs w:val="20"/>
-                <w:vertAlign w:val="baseline"/>
-              </w:rPr>
-              <w:t>soilToRemoveArea</w:t>
-            </w:r>
-            <w:r>
-              <w:rPr>
-                <w:rFonts w:ascii="BC Sans" w:hAnsi="BC Sans"/>
-                <w:bCs w:val="false"/>
-                <w:iCs w:val="false"/>
-                <w:position w:val="0"/>
-                <w:sz w:val="20"/>
-                <w:sz w:val="20"/>
-                <w:szCs w:val="20"/>
-                <w:vertAlign w:val="baseline"/>
-              </w:rPr>
-              <w:t>:ifNEM():hideEnd}</w:t>
+              <w:t>{d.soilToRemoveArea:ifNEM():hideEnd}</w:t>
             </w:r>
           </w:p>
         </w:tc>
@@ -5459,6 +5449,7 @@
                 <w:b/>
                 <w:bCs w:val="false"/>
                 <w:i w:val="false"/>
+                <w:i w:val="false"/>
                 <w:iCs w:val="false"/>
                 <w:sz w:val="20"/>
                 <w:szCs w:val="24"/>
@@ -5501,47 +5492,7 @@
                 <w:sz w:val="20"/>
                 <w:szCs w:val="20"/>
               </w:rPr>
-              <w:t>{d.soilToRemove</w:t>
-            </w:r>
-            <w:r>
-              <w:rPr>
-                <w:rFonts w:ascii="BC Sans" w:hAnsi="BC Sans"/>
-                <w:bCs w:val="false"/>
-                <w:iCs w:val="false"/>
-                <w:sz w:val="20"/>
-                <w:szCs w:val="20"/>
-              </w:rPr>
-              <w:t>MaximumDepth</w:t>
-            </w:r>
-            <w:r>
-              <w:rPr>
-                <w:rFonts w:ascii="BC Sans" w:hAnsi="BC Sans"/>
-                <w:bCs w:val="false"/>
-                <w:iCs w:val="false"/>
-                <w:sz w:val="20"/>
-                <w:szCs w:val="20"/>
-              </w:rPr>
-              <w:t>:ifEM():show(.noData)} {d.soilToRemove</w:t>
-            </w:r>
-            <w:r>
-              <w:rPr>
-                <w:rFonts w:ascii="BC Sans" w:hAnsi="BC Sans"/>
-                <w:bCs w:val="false"/>
-                <w:iCs w:val="false"/>
-                <w:sz w:val="20"/>
-                <w:szCs w:val="20"/>
-              </w:rPr>
-              <w:t>MaximumDepth</w:t>
-            </w:r>
-            <w:r>
-              <w:rPr>
-                <w:rFonts w:ascii="BC Sans" w:hAnsi="BC Sans"/>
-                <w:bCs w:val="false"/>
-                <w:iCs w:val="false"/>
-                <w:sz w:val="20"/>
-                <w:szCs w:val="20"/>
-              </w:rPr>
-              <w:t>:ifNEM():show(m)}</w:t>
+              <w:t>{d.soilToRemoveMaximumDepth:ifEM():show(.noData)} {d.soilToRemoveMaximumDepth:ifNEM():show(m)}</w:t>
             </w:r>
           </w:p>
         </w:tc>
@@ -5563,6 +5514,7 @@
                 <w:b/>
                 <w:bCs w:val="false"/>
                 <w:i w:val="false"/>
+                <w:i w:val="false"/>
                 <w:iCs w:val="false"/>
                 <w:sz w:val="20"/>
                 <w:szCs w:val="24"/>
@@ -5605,47 +5557,7 @@
                 <w:sz w:val="20"/>
                 <w:szCs w:val="20"/>
               </w:rPr>
-              <w:t>{d.soilToRemove</w:t>
-            </w:r>
-            <w:r>
-              <w:rPr>
-                <w:rFonts w:ascii="BC Sans" w:hAnsi="BC Sans"/>
-                <w:bCs w:val="false"/>
-                <w:iCs w:val="false"/>
-                <w:sz w:val="20"/>
-                <w:szCs w:val="20"/>
-              </w:rPr>
-              <w:t>AverageDepth</w:t>
-            </w:r>
-            <w:r>
-              <w:rPr>
-                <w:rFonts w:ascii="BC Sans" w:hAnsi="BC Sans"/>
-                <w:bCs w:val="false"/>
-                <w:iCs w:val="false"/>
-                <w:sz w:val="20"/>
-                <w:szCs w:val="20"/>
-              </w:rPr>
-              <w:t>:ifEM():show(.noData)} {d.soilToRemove</w:t>
-            </w:r>
-            <w:r>
-              <w:rPr>
-                <w:rFonts w:ascii="BC Sans" w:hAnsi="BC Sans"/>
-                <w:bCs w:val="false"/>
-                <w:iCs w:val="false"/>
-                <w:sz w:val="20"/>
-                <w:szCs w:val="20"/>
-              </w:rPr>
-              <w:t xml:space="preserve">AverageDepth </w:t>
-            </w:r>
-            <w:r>
-              <w:rPr>
-                <w:rFonts w:ascii="BC Sans" w:hAnsi="BC Sans"/>
-                <w:bCs w:val="false"/>
-                <w:iCs w:val="false"/>
-                <w:sz w:val="20"/>
-                <w:szCs w:val="20"/>
-              </w:rPr>
-              <w:t>:ifNEM():show(m)}</w:t>
+              <w:t>{d.soilToRemoveAverageDepth:ifEM():show(.noData)} {d.soilToRemoveAverageDepth :ifNEM():show(m)}</w:t>
             </w:r>
           </w:p>
         </w:tc>
@@ -5697,9 +5609,9 @@
             </w:pPr>
             <w:r>
               <w:rPr>
-                <w:bCs w:val="false"/>
-                <w:iCs w:val="false"/>
-                <w:szCs w:val="24"/>
+                <w:rFonts w:ascii="BC Sans" w:hAnsi="BC Sans"/>
+                <w:sz w:val="20"/>
+                <w:szCs w:val="20"/>
               </w:rPr>
             </w:r>
           </w:p>
@@ -5717,6 +5629,7 @@
               <w:rPr>
                 <w:b/>
                 <w:bCs w:val="false"/>
+                <w:i w:val="false"/>
                 <w:i w:val="false"/>
                 <w:iCs w:val="false"/>
                 <w:sz w:val="24"/>
@@ -5754,6 +5667,7 @@
                 <w:b/>
                 <w:bCs w:val="false"/>
                 <w:i w:val="false"/>
+                <w:i w:val="false"/>
                 <w:iCs w:val="false"/>
                 <w:sz w:val="20"/>
                 <w:szCs w:val="24"/>
@@ -5796,47 +5710,7 @@
                 <w:sz w:val="20"/>
                 <w:szCs w:val="20"/>
               </w:rPr>
-              <w:t>{d.</w:t>
-            </w:r>
-            <w:r>
-              <w:rPr>
-                <w:rFonts w:ascii="BC Sans" w:hAnsi="BC Sans"/>
-                <w:bCs w:val="false"/>
-                <w:iCs w:val="false"/>
-                <w:sz w:val="20"/>
-                <w:szCs w:val="20"/>
-              </w:rPr>
-              <w:t>soilAlreadyRemovedVolume</w:t>
-            </w:r>
-            <w:r>
-              <w:rPr>
-                <w:rFonts w:ascii="BC Sans" w:hAnsi="BC Sans"/>
-                <w:bCs w:val="false"/>
-                <w:iCs w:val="false"/>
-                <w:sz w:val="20"/>
-                <w:szCs w:val="20"/>
-              </w:rPr>
-              <w:t xml:space="preserve">:ifEM():show(.noData)} {d. </w:t>
-            </w:r>
-            <w:r>
-              <w:rPr>
-                <w:rFonts w:ascii="BC Sans" w:hAnsi="BC Sans"/>
-                <w:bCs w:val="false"/>
-                <w:iCs w:val="false"/>
-                <w:sz w:val="20"/>
-                <w:szCs w:val="20"/>
-              </w:rPr>
-              <w:t>soilAlreadyRemovedVolume</w:t>
-            </w:r>
-            <w:r>
-              <w:rPr>
-                <w:rFonts w:ascii="BC Sans" w:hAnsi="BC Sans"/>
-                <w:bCs w:val="false"/>
-                <w:iCs w:val="false"/>
-                <w:sz w:val="20"/>
-                <w:szCs w:val="20"/>
-              </w:rPr>
-              <w:t>:ifEM():hideBegin}m</w:t>
+              <w:t>{d.soilAlreadyRemovedVolume:ifEM():show(.noData)} {d. soilAlreadyRemovedVolume:ifEM():hideBegin}m</w:t>
             </w:r>
             <w:r>
               <w:rPr>
@@ -5860,33 +5734,7 @@
                 <w:szCs w:val="20"/>
                 <w:vertAlign w:val="baseline"/>
               </w:rPr>
-              <w:t>{d.</w:t>
-            </w:r>
-            <w:r>
-              <w:rPr>
-                <w:rFonts w:ascii="BC Sans" w:hAnsi="BC Sans"/>
-                <w:bCs w:val="false"/>
-                <w:iCs w:val="false"/>
-                <w:position w:val="0"/>
-                <w:sz w:val="20"/>
-                <w:sz w:val="20"/>
-                <w:szCs w:val="20"/>
-                <w:vertAlign w:val="baseline"/>
-              </w:rPr>
-              <w:t>soilAlreadyRemovedVolume</w:t>
-            </w:r>
-            <w:r>
-              <w:rPr>
-                <w:rFonts w:ascii="BC Sans" w:hAnsi="BC Sans"/>
-                <w:bCs w:val="false"/>
-                <w:iCs w:val="false"/>
-                <w:position w:val="0"/>
-                <w:sz w:val="20"/>
-                <w:sz w:val="20"/>
-                <w:szCs w:val="20"/>
-                <w:vertAlign w:val="baseline"/>
-              </w:rPr>
-              <w:t>:ifNEM():hideEnd}</w:t>
+              <w:t>{d.soilAlreadyRemovedVolume:ifNEM():hideEnd}</w:t>
             </w:r>
           </w:p>
         </w:tc>
@@ -5908,6 +5756,7 @@
                 <w:b/>
                 <w:bCs w:val="false"/>
                 <w:i w:val="false"/>
+                <w:i w:val="false"/>
                 <w:iCs w:val="false"/>
                 <w:sz w:val="20"/>
                 <w:szCs w:val="24"/>
@@ -5950,47 +5799,7 @@
                 <w:sz w:val="20"/>
                 <w:szCs w:val="20"/>
               </w:rPr>
-              <w:t>{d.soil</w:t>
-            </w:r>
-            <w:r>
-              <w:rPr>
-                <w:rFonts w:ascii="BC Sans" w:hAnsi="BC Sans"/>
-                <w:bCs w:val="false"/>
-                <w:iCs w:val="false"/>
-                <w:sz w:val="20"/>
-                <w:szCs w:val="20"/>
-              </w:rPr>
-              <w:t>AlreadyRemovedArea</w:t>
-            </w:r>
-            <w:r>
-              <w:rPr>
-                <w:rFonts w:ascii="BC Sans" w:hAnsi="BC Sans"/>
-                <w:bCs w:val="false"/>
-                <w:iCs w:val="false"/>
-                <w:sz w:val="20"/>
-                <w:szCs w:val="20"/>
-              </w:rPr>
-              <w:t>:ifEM():show(.noData)} {d.</w:t>
-            </w:r>
-            <w:r>
-              <w:rPr>
-                <w:rFonts w:ascii="BC Sans" w:hAnsi="BC Sans"/>
-                <w:bCs w:val="false"/>
-                <w:iCs w:val="false"/>
-                <w:sz w:val="20"/>
-                <w:szCs w:val="20"/>
-              </w:rPr>
-              <w:t>soilAlreadyRemovedArea</w:t>
-            </w:r>
-            <w:r>
-              <w:rPr>
-                <w:rFonts w:ascii="BC Sans" w:hAnsi="BC Sans"/>
-                <w:bCs w:val="false"/>
-                <w:iCs w:val="false"/>
-                <w:sz w:val="20"/>
-                <w:szCs w:val="20"/>
-              </w:rPr>
-              <w:t>:ifEM():hideBegin}m</w:t>
+              <w:t>{d.soilAlreadyRemovedArea:ifEM():show(.noData)} {d.soilAlreadyRemovedArea:ifEM():hideBegin}m</w:t>
             </w:r>
             <w:r>
               <w:rPr>
@@ -6014,33 +5823,7 @@
                 <w:szCs w:val="20"/>
                 <w:vertAlign w:val="baseline"/>
               </w:rPr>
-              <w:t>{d.</w:t>
-            </w:r>
-            <w:r>
-              <w:rPr>
-                <w:rFonts w:ascii="BC Sans" w:hAnsi="BC Sans"/>
-                <w:bCs w:val="false"/>
-                <w:iCs w:val="false"/>
-                <w:position w:val="0"/>
-                <w:sz w:val="20"/>
-                <w:sz w:val="20"/>
-                <w:szCs w:val="20"/>
-                <w:vertAlign w:val="baseline"/>
-              </w:rPr>
-              <w:t>soilAlreadyRemovedArea</w:t>
-            </w:r>
-            <w:r>
-              <w:rPr>
-                <w:rFonts w:ascii="BC Sans" w:hAnsi="BC Sans"/>
-                <w:bCs w:val="false"/>
-                <w:iCs w:val="false"/>
-                <w:position w:val="0"/>
-                <w:sz w:val="20"/>
-                <w:sz w:val="20"/>
-                <w:szCs w:val="20"/>
-                <w:vertAlign w:val="baseline"/>
-              </w:rPr>
-              <w:t>:ifNEM():hideEnd}</w:t>
+              <w:t>{d.soilAlreadyRemovedArea:ifNEM():hideEnd}</w:t>
             </w:r>
           </w:p>
         </w:tc>
@@ -6062,6 +5845,7 @@
                 <w:b/>
                 <w:bCs w:val="false"/>
                 <w:i w:val="false"/>
+                <w:i w:val="false"/>
                 <w:iCs w:val="false"/>
                 <w:sz w:val="20"/>
                 <w:szCs w:val="24"/>
@@ -6104,47 +5888,7 @@
                 <w:sz w:val="20"/>
                 <w:szCs w:val="20"/>
               </w:rPr>
-              <w:t>{d.soil</w:t>
-            </w:r>
-            <w:r>
-              <w:rPr>
-                <w:rFonts w:ascii="BC Sans" w:hAnsi="BC Sans"/>
-                <w:bCs w:val="false"/>
-                <w:iCs w:val="false"/>
-                <w:sz w:val="20"/>
-                <w:szCs w:val="20"/>
-              </w:rPr>
-              <w:t>AlreadyRemovedMaximumDepth</w:t>
-            </w:r>
-            <w:r>
-              <w:rPr>
-                <w:rFonts w:ascii="BC Sans" w:hAnsi="BC Sans"/>
-                <w:bCs w:val="false"/>
-                <w:iCs w:val="false"/>
-                <w:sz w:val="20"/>
-                <w:szCs w:val="20"/>
-              </w:rPr>
-              <w:t>:ifEM():show(.noData)} {d. soil</w:t>
-            </w:r>
-            <w:r>
-              <w:rPr>
-                <w:rFonts w:ascii="BC Sans" w:hAnsi="BC Sans"/>
-                <w:bCs w:val="false"/>
-                <w:iCs w:val="false"/>
-                <w:sz w:val="20"/>
-                <w:szCs w:val="20"/>
-              </w:rPr>
-              <w:t>AlreadyRemovedMaximumDepth</w:t>
-            </w:r>
-            <w:r>
-              <w:rPr>
-                <w:rFonts w:ascii="BC Sans" w:hAnsi="BC Sans"/>
-                <w:bCs w:val="false"/>
-                <w:iCs w:val="false"/>
-                <w:sz w:val="20"/>
-                <w:szCs w:val="20"/>
-              </w:rPr>
-              <w:t>:ifNEM():show(m)}</w:t>
+              <w:t>{d.soilAlreadyRemovedMaximumDepth:ifEM():show(.noData)} {d. soilAlreadyRemovedMaximumDepth:ifNEM():show(m)}</w:t>
             </w:r>
           </w:p>
         </w:tc>
@@ -6166,6 +5910,7 @@
                 <w:b/>
                 <w:bCs w:val="false"/>
                 <w:i w:val="false"/>
+                <w:i w:val="false"/>
                 <w:iCs w:val="false"/>
                 <w:sz w:val="20"/>
                 <w:szCs w:val="24"/>
@@ -6208,47 +5953,7 @@
                 <w:sz w:val="20"/>
                 <w:szCs w:val="20"/>
               </w:rPr>
-              <w:t>{d.soil</w:t>
-            </w:r>
-            <w:r>
-              <w:rPr>
-                <w:rFonts w:ascii="BC Sans" w:hAnsi="BC Sans"/>
-                <w:bCs w:val="false"/>
-                <w:iCs w:val="false"/>
-                <w:sz w:val="20"/>
-                <w:szCs w:val="20"/>
-              </w:rPr>
-              <w:t>AlreadyRemovedAverageDepth</w:t>
-            </w:r>
-            <w:r>
-              <w:rPr>
-                <w:rFonts w:ascii="BC Sans" w:hAnsi="BC Sans"/>
-                <w:bCs w:val="false"/>
-                <w:iCs w:val="false"/>
-                <w:sz w:val="20"/>
-                <w:szCs w:val="20"/>
-              </w:rPr>
-              <w:t>:ifEM():show(.noData)} {d. soil</w:t>
-            </w:r>
-            <w:r>
-              <w:rPr>
-                <w:rFonts w:ascii="BC Sans" w:hAnsi="BC Sans"/>
-                <w:bCs w:val="false"/>
-                <w:iCs w:val="false"/>
-                <w:sz w:val="20"/>
-                <w:szCs w:val="20"/>
-              </w:rPr>
-              <w:t>AlreadyRemovedAverageDepth</w:t>
-            </w:r>
-            <w:r>
-              <w:rPr>
-                <w:rFonts w:ascii="BC Sans" w:hAnsi="BC Sans"/>
-                <w:bCs w:val="false"/>
-                <w:iCs w:val="false"/>
-                <w:sz w:val="20"/>
-                <w:szCs w:val="20"/>
-              </w:rPr>
-              <w:t>:ifNEM():show(m)}</w:t>
+              <w:t>{d.soilAlreadyRemovedAverageDepth:ifEM():show(.noData)} {d. soilAlreadyRemovedAverageDepth:ifNEM():show(m)}</w:t>
             </w:r>
           </w:p>
         </w:tc>
@@ -6342,27 +6047,27 @@
                 <w:sz w:val="20"/>
                 <w:szCs w:val="20"/>
               </w:rPr>
-              <w:t>{d.</w:t>
-            </w:r>
-            <w:r>
-              <w:rPr>
-                <w:rFonts w:ascii="BC Sans" w:hAnsi="BC Sans"/>
-                <w:bCs w:val="false"/>
-                <w:iCs w:val="false"/>
-                <w:sz w:val="20"/>
-                <w:szCs w:val="20"/>
-              </w:rPr>
-              <w:t>soilTypeRemoved</w:t>
-            </w:r>
-            <w:r>
-              <w:rPr>
-                <w:rFonts w:ascii="BC Sans" w:hAnsi="BC Sans"/>
-                <w:bCs w:val="false"/>
-                <w:iCs w:val="false"/>
-                <w:sz w:val="20"/>
-                <w:szCs w:val="20"/>
-              </w:rPr>
-              <w:t>:ifEM():show(.noData)}</w:t>
+              <w:t>{d.soilTypeRemoved:</w:t>
+            </w:r>
+            <w:r>
+              <w:rPr>
+                <w:rFonts w:ascii="BC Sans" w:hAnsi="BC Sans"/>
+                <w:bCs w:val="false"/>
+                <w:iCs w:val="false"/>
+                <w:sz w:val="20"/>
+                <w:szCs w:val="20"/>
+              </w:rPr>
+              <w:t>convCRLF:</w:t>
+            </w:r>
+            <w:r>
+              <w:rPr>
+                <w:rFonts w:ascii="BC Sans" w:hAnsi="BC Sans"/>
+                <w:bCs w:val="false"/>
+                <w:iCs w:val="false"/>
+                <w:sz w:val="20"/>
+                <w:szCs w:val="20"/>
+              </w:rPr>
+              <w:t>ifEM():show(.noData)}</w:t>
             </w:r>
           </w:p>
         </w:tc>
@@ -6427,27 +6132,27 @@
                 <w:sz w:val="20"/>
                 <w:szCs w:val="20"/>
               </w:rPr>
-              <w:t>{d.</w:t>
-            </w:r>
-            <w:r>
-              <w:rPr>
-                <w:rFonts w:ascii="BC Sans" w:hAnsi="BC Sans"/>
-                <w:bCs w:val="false"/>
-                <w:iCs w:val="false"/>
-                <w:sz w:val="20"/>
-                <w:szCs w:val="20"/>
-              </w:rPr>
-              <w:t>soilReduceNegativeImpacts</w:t>
-            </w:r>
-            <w:r>
-              <w:rPr>
-                <w:rFonts w:ascii="BC Sans" w:hAnsi="BC Sans"/>
-                <w:bCs w:val="false"/>
-                <w:iCs w:val="false"/>
-                <w:sz w:val="20"/>
-                <w:szCs w:val="20"/>
-              </w:rPr>
-              <w:t>:ifEM():show(.noData)}</w:t>
+              <w:t>{d.soilReduceNegativeImpacts:</w:t>
+            </w:r>
+            <w:r>
+              <w:rPr>
+                <w:rFonts w:ascii="BC Sans" w:hAnsi="BC Sans"/>
+                <w:bCs w:val="false"/>
+                <w:iCs w:val="false"/>
+                <w:sz w:val="20"/>
+                <w:szCs w:val="20"/>
+              </w:rPr>
+              <w:t>convCRLF:</w:t>
+            </w:r>
+            <w:r>
+              <w:rPr>
+                <w:rFonts w:ascii="BC Sans" w:hAnsi="BC Sans"/>
+                <w:bCs w:val="false"/>
+                <w:iCs w:val="false"/>
+                <w:sz w:val="20"/>
+                <w:szCs w:val="20"/>
+              </w:rPr>
+              <w:t>ifEM():show(.noData)}</w:t>
             </w:r>
           </w:p>
         </w:tc>
@@ -6468,6 +6173,7 @@
                 <w:rFonts w:ascii="BC Sans" w:hAnsi="BC Sans"/>
                 <w:b w:val="false"/>
                 <w:bCs w:val="false"/>
+                <w:i w:val="false"/>
                 <w:i w:val="false"/>
                 <w:iCs w:val="false"/>
                 <w:sz w:val="20"/>
@@ -6506,6 +6212,7 @@
                 <w:b w:val="false"/>
                 <w:bCs w:val="false"/>
                 <w:i w:val="false"/>
+                <w:i w:val="false"/>
                 <w:iCs w:val="false"/>
                 <w:sz w:val="20"/>
                 <w:szCs w:val="24"/>
@@ -6540,6 +6247,7 @@
                 <w:rFonts w:ascii="BC Sans" w:hAnsi="BC Sans"/>
                 <w:b w:val="false"/>
                 <w:bCs w:val="false"/>
+                <w:i w:val="false"/>
                 <w:i w:val="false"/>
                 <w:iCs w:val="false"/>
                 <w:sz w:val="20"/>
@@ -6578,6 +6286,7 @@
                 <w:b w:val="false"/>
                 <w:bCs w:val="false"/>
                 <w:i w:val="false"/>
+                <w:i w:val="false"/>
                 <w:iCs w:val="false"/>
                 <w:sz w:val="20"/>
                 <w:szCs w:val="24"/>
@@ -6639,6 +6348,7 @@
                 <w:b w:val="false"/>
                 <w:bCs w:val="false"/>
                 <w:i w:val="false"/>
+                <w:i w:val="false"/>
                 <w:iCs w:val="false"/>
                 <w:sz w:val="20"/>
                 <w:szCs w:val="24"/>
@@ -6686,6 +6396,7 @@
                 <w:rFonts w:ascii="BC Sans" w:hAnsi="BC Sans"/>
                 <w:b w:val="false"/>
                 <w:bCs w:val="false"/>
+                <w:i w:val="false"/>
                 <w:i w:val="false"/>
                 <w:iCs w:val="false"/>
                 <w:sz w:val="20"/>
@@ -6770,6 +6481,7 @@
                 <w:rFonts w:ascii="BC Sans" w:hAnsi="BC Sans"/>
                 <w:b w:val="false"/>
                 <w:bCs w:val="false"/>
+                <w:i w:val="false"/>
                 <w:i w:val="false"/>
                 <w:iCs w:val="false"/>
                 <w:sz w:val="20"/>
@@ -6808,6 +6520,7 @@
                 <w:b w:val="false"/>
                 <w:bCs w:val="false"/>
                 <w:i w:val="false"/>
+                <w:i w:val="false"/>
                 <w:iCs w:val="false"/>
                 <w:sz w:val="20"/>
                 <w:szCs w:val="24"/>
@@ -6869,6 +6582,7 @@
                 <w:b w:val="false"/>
                 <w:bCs w:val="false"/>
                 <w:i w:val="false"/>
+                <w:i w:val="false"/>
                 <w:iCs w:val="false"/>
                 <w:sz w:val="20"/>
                 <w:szCs w:val="24"/>
@@ -6917,6 +6631,7 @@
                 <w:b w:val="false"/>
                 <w:bCs w:val="false"/>
                 <w:i w:val="false"/>
+                <w:i w:val="false"/>
                 <w:iCs w:val="false"/>
                 <w:sz w:val="20"/>
                 <w:szCs w:val="24"/>
@@ -6977,6 +6692,7 @@
                 <w:rFonts w:ascii="BC Sans" w:hAnsi="BC Sans"/>
                 <w:b w:val="false"/>
                 <w:bCs w:val="false"/>
+                <w:i w:val="false"/>
                 <w:i w:val="false"/>
                 <w:iCs w:val="false"/>
                 <w:sz w:val="20"/>
@@ -7010,7 +6726,10 @@
         </w:rPr>
       </w:pPr>
       <w:r>
-        <w:rPr/>
+        <w:rPr>
+          <w:sz w:val="20"/>
+          <w:szCs w:val="20"/>
+        </w:rPr>
       </w:r>
     </w:p>
     <w:p>

</xml_diff>